<commit_message>
Combined 1st & 2nd Halves of Report
</commit_message>
<xml_diff>
--- a/1st Half of Report.docx
+++ b/1st Half of Report.docx
@@ -2628,8 +2628,6 @@
         </w:rPr>
         <w:t xml:space="preserve"> variable </w:t>
       </w:r>
-      <w:bookmarkStart w:id="0" w:name="_GoBack"/>
-      <w:bookmarkEnd w:id="0"/>
       <w:r>
         <w:rPr>
           <w:rFonts w:ascii="Times New Roman" w:hAnsi="Times New Roman" w:cs="Times New Roman"/>
@@ -5796,10 +5794,16 @@
       <w:r>
         <w:rPr>
           <w:rStyle w:val="FootnoteReference"/>
+          <w:sz w:val="18"/>
+          <w:szCs w:val="18"/>
         </w:rPr>
         <w:footnoteRef/>
       </w:r>
       <w:r>
+        <w:rPr>
+          <w:sz w:val="18"/>
+          <w:szCs w:val="18"/>
+        </w:rPr>
         <w:t xml:space="preserve"> </w:t>
       </w:r>
       <w:hyperlink r:id="rId1" w:history="1">
@@ -5818,14 +5822,24 @@
     <w:p>
       <w:pPr>
         <w:pStyle w:val="FootnoteText"/>
+        <w:rPr>
+          <w:sz w:val="18"/>
+          <w:szCs w:val="18"/>
+        </w:rPr>
       </w:pPr>
       <w:r>
         <w:rPr>
           <w:rStyle w:val="FootnoteReference"/>
+          <w:sz w:val="18"/>
+          <w:szCs w:val="18"/>
         </w:rPr>
         <w:footnoteRef/>
       </w:r>
       <w:r>
+        <w:rPr>
+          <w:sz w:val="18"/>
+          <w:szCs w:val="18"/>
+        </w:rPr>
         <w:t xml:space="preserve"> </w:t>
       </w:r>
       <w:hyperlink r:id="rId2" w:history="1">
@@ -5852,10 +5866,16 @@
       <w:r>
         <w:rPr>
           <w:rStyle w:val="FootnoteReference"/>
+          <w:sz w:val="18"/>
+          <w:szCs w:val="18"/>
         </w:rPr>
         <w:footnoteRef/>
       </w:r>
       <w:r>
+        <w:rPr>
+          <w:sz w:val="18"/>
+          <w:szCs w:val="18"/>
+        </w:rPr>
         <w:t xml:space="preserve"> </w:t>
       </w:r>
       <w:hyperlink r:id="rId3" w:history="1">
@@ -5882,10 +5902,16 @@
       <w:r>
         <w:rPr>
           <w:rStyle w:val="FootnoteReference"/>
+          <w:sz w:val="18"/>
+          <w:szCs w:val="18"/>
         </w:rPr>
         <w:footnoteRef/>
       </w:r>
       <w:r>
+        <w:rPr>
+          <w:sz w:val="18"/>
+          <w:szCs w:val="18"/>
+        </w:rPr>
         <w:t xml:space="preserve"> </w:t>
       </w:r>
       <w:hyperlink r:id="rId4" w:history="1">
@@ -5912,10 +5938,16 @@
       <w:r>
         <w:rPr>
           <w:rStyle w:val="FootnoteReference"/>
+          <w:sz w:val="18"/>
+          <w:szCs w:val="18"/>
         </w:rPr>
         <w:footnoteRef/>
       </w:r>
       <w:r>
+        <w:rPr>
+          <w:sz w:val="18"/>
+          <w:szCs w:val="18"/>
+        </w:rPr>
         <w:t xml:space="preserve"> </w:t>
       </w:r>
       <w:hyperlink r:id="rId5" w:history="1">
@@ -5964,6 +5996,8 @@
           <w:t>http://www.brooksbaseball.net/</w:t>
         </w:r>
       </w:hyperlink>
+      <w:bookmarkStart w:id="0" w:name="_GoBack"/>
+      <w:bookmarkEnd w:id="0"/>
     </w:p>
   </w:footnote>
   <w:footnote w:id="7">
@@ -7844,7 +7878,7 @@
   <a:extraClrSchemeLst/>
   <a:extLst>
     <a:ext uri="{05A4C25C-085E-4340-85A3-A5531E510DB2}">
-      <thm15:themeFamily xmlns:thm15="http://schemas.microsoft.com/office/thememl/2012/main" xmlns="" name="Office Theme" id="{62F939B6-93AF-4DB8-9C6B-D6C7DFDC589F}" vid="{4A3C46E8-61CC-4603-A589-7422A47A8E4A}"/>
+      <thm15:themeFamily xmlns="" xmlns:thm15="http://schemas.microsoft.com/office/thememl/2012/main" name="Office Theme" id="{62F939B6-93AF-4DB8-9C6B-D6C7DFDC589F}" vid="{4A3C46E8-61CC-4603-A589-7422A47A8E4A}"/>
     </a:ext>
   </a:extLst>
 </a:theme>
@@ -7855,7 +7889,7 @@
 </file>
 
 <file path=customXml/itemProps1.xml><?xml version="1.0" encoding="utf-8"?>
-<ds:datastoreItem xmlns:ds="http://schemas.openxmlformats.org/officeDocument/2006/customXml" ds:itemID="{E487EF44-54B1-478E-9F25-8B85329C116A}">
+<ds:datastoreItem xmlns:ds="http://schemas.openxmlformats.org/officeDocument/2006/customXml" ds:itemID="{DADF1328-759B-4196-9FCA-D807F2AC1F94}">
   <ds:schemaRefs>
     <ds:schemaRef ds:uri="http://schemas.openxmlformats.org/officeDocument/2006/bibliography"/>
   </ds:schemaRefs>

</xml_diff>